<commit_message>
Correção do DOC do desafio de projeto
</commit_message>
<xml_diff>
--- a/Materiais/Desafio 3/Desafio de Projeto - Processando e Transformando Dados com Power BI - Instruções.docx
+++ b/Materiais/Desafio 3/Desafio de Projeto - Processando e Transformando Dados com Power BI - Instruções.docx
@@ -34,13 +34,8 @@
         </w:numPr>
       </w:pPr>
       <w:r>
-        <w:t xml:space="preserve">Criar o Banco de dados com base disponível no </w:t>
-      </w:r>
-      <w:proofErr w:type="spellStart"/>
-      <w:r>
-        <w:t>github</w:t>
-      </w:r>
-      <w:proofErr w:type="spellEnd"/>
+        <w:t>Criar o Banco de dados com base disponível no github</w:t>
+      </w:r>
     </w:p>
     <w:p>
       <w:pPr>
@@ -92,15 +87,7 @@
         </w:numPr>
       </w:pPr>
       <w:r>
-        <w:t xml:space="preserve">Modifique os valores monetários para o tipo </w:t>
-      </w:r>
-      <w:proofErr w:type="spellStart"/>
-      <w:r>
-        <w:t>double</w:t>
-      </w:r>
-      <w:proofErr w:type="spellEnd"/>
-      <w:r>
-        <w:t xml:space="preserve"> preciso</w:t>
+        <w:t>Modifique os valores monetários para o tipo double preciso</w:t>
       </w:r>
     </w:p>
     <w:p>
@@ -124,23 +111,7 @@
         </w:numPr>
       </w:pPr>
       <w:r>
-        <w:t xml:space="preserve">Os </w:t>
-      </w:r>
-      <w:proofErr w:type="spellStart"/>
-      <w:r>
-        <w:t>employees</w:t>
-      </w:r>
-      <w:proofErr w:type="spellEnd"/>
-      <w:r>
-        <w:t xml:space="preserve"> com nulos em </w:t>
-      </w:r>
-      <w:proofErr w:type="spellStart"/>
-      <w:r>
-        <w:t>Super_ssn</w:t>
-      </w:r>
-      <w:proofErr w:type="spellEnd"/>
-      <w:r>
-        <w:t xml:space="preserve"> podem ser os gerentes. Verifique se há algum colaborador sem gerente</w:t>
+        <w:t>Os employees com nulos em Super_ssn podem ser os gerentes. Verifique se há algum colaborador sem gerente</w:t>
       </w:r>
     </w:p>
     <w:p>
@@ -202,43 +173,14 @@
       <w:r>
         <w:t xml:space="preserve">Mesclar consultas </w:t>
       </w:r>
-      <w:proofErr w:type="spellStart"/>
-      <w:r>
-        <w:t>employee</w:t>
-      </w:r>
-      <w:proofErr w:type="spellEnd"/>
-      <w:r>
-        <w:t xml:space="preserve"> e </w:t>
-      </w:r>
-      <w:proofErr w:type="spellStart"/>
-      <w:r>
-        <w:t>departament</w:t>
-      </w:r>
-      <w:proofErr w:type="spellEnd"/>
-      <w:r>
-        <w:t xml:space="preserve"> para criar uma tabela </w:t>
-      </w:r>
-      <w:proofErr w:type="spellStart"/>
-      <w:r>
-        <w:t>employee</w:t>
-      </w:r>
-      <w:proofErr w:type="spellEnd"/>
-      <w:r>
-        <w:t xml:space="preserve"> com o nome dos departamentos</w:t>
+      <w:r>
+        <w:t>employee e departament para criar uma tabela employee com o nome dos departamentos</w:t>
       </w:r>
       <w:r>
         <w:t xml:space="preserve"> associados aos colaboradores. </w:t>
       </w:r>
       <w:r>
-        <w:t xml:space="preserve">A mescla terá como base a tabela </w:t>
-      </w:r>
-      <w:proofErr w:type="spellStart"/>
-      <w:r>
-        <w:t>employee</w:t>
-      </w:r>
-      <w:proofErr w:type="spellEnd"/>
-      <w:r>
-        <w:t>. Fique atento, essa informação influencia no tipo de junção</w:t>
+        <w:t>A mescla terá como base a tabela employee. Fique atento, essa informação influencia no tipo de junção</w:t>
       </w:r>
     </w:p>
     <w:p>
@@ -311,16 +253,38 @@
       </w:r>
       <w:r>
         <w:br/>
-        <w:t>Mesclar irá realizar uma junção de informações das duas tabelas, para que elas tenham o seu valor em cada coluna;</w:t>
-      </w:r>
-    </w:p>
-    <w:p>
-      <w:pPr>
-        <w:pStyle w:val="PargrafodaLista"/>
-      </w:pPr>
-      <w:r>
-        <w:t>Atribuir irá incluir as linhas da segunda tabela como novas linhas ?</w:t>
-      </w:r>
+      </w:r>
+      <w:r>
+        <w:t xml:space="preserve">R: Mesclar </w:t>
+      </w:r>
+      <w:r>
+        <w:t xml:space="preserve">combina duas tabelas com base em uma coluna comum, </w:t>
+      </w:r>
+      <w:r>
+        <w:t>criando uma</w:t>
+      </w:r>
+      <w:r>
+        <w:t xml:space="preserve"> tabela onde os dados de ambas as tabelas são incorporados</w:t>
+      </w:r>
+      <w:r>
+        <w:t>. No caso citado, seria incorporado informações para criar</w:t>
+      </w:r>
+      <w:r>
+        <w:t xml:space="preserve"> uma visualização coerente de departamento com a localização e com isso permite que mantenha os registros de departamento e adicionando informações correlacionadas da localização.</w:t>
+      </w:r>
+    </w:p>
+    <w:p>
+      <w:pPr>
+        <w:pStyle w:val="PargrafodaLista"/>
+      </w:pPr>
+      <w:r>
+        <w:t>Atribuir criaria apenas uma nova tabela como cópia de departamento sem adicionar as novas informações de localização.</w:t>
+      </w:r>
+    </w:p>
+    <w:p>
+      <w:pPr>
+        <w:pStyle w:val="PargrafodaLista"/>
+      </w:pPr>
     </w:p>
     <w:p>
       <w:pPr>
@@ -330,6 +294,7 @@
         <w:rPr>
           <w:noProof/>
         </w:rPr>
+        <w:lastRenderedPageBreak/>
         <w:drawing>
           <wp:inline distT="0" distB="0" distL="0" distR="0" wp14:anchorId="5AF8DC0B" wp14:editId="39D9BDA7">
             <wp:extent cx="1903875" cy="1770529"/>
@@ -444,114 +409,6 @@
         <w:t>, de cada tabela</w:t>
       </w:r>
     </w:p>
-    <w:p/>
-    <w:p/>
-    <w:p/>
-    <w:p>
-      <w:pPr>
-        <w:rPr>
-          <w:noProof/>
-        </w:rPr>
-      </w:pPr>
-      <w:r>
-        <w:rPr>
-          <w:noProof/>
-        </w:rPr>
-        <w:drawing>
-          <wp:inline distT="0" distB="0" distL="0" distR="0" wp14:anchorId="3D4B9F24" wp14:editId="1E0948B3">
-            <wp:extent cx="2533650" cy="819150"/>
-            <wp:effectExtent l="0" t="0" r="0" b="0"/>
-            <wp:docPr id="1144121923" name="Imagem 1" descr="Interface gráfica do usuário&#10;&#10;Descrição gerada automaticamente com confiança baixa"/>
-            <wp:cNvGraphicFramePr>
-              <a:graphicFrameLocks xmlns:a="http://schemas.openxmlformats.org/drawingml/2006/main" noChangeAspect="1"/>
-            </wp:cNvGraphicFramePr>
-            <a:graphic xmlns:a="http://schemas.openxmlformats.org/drawingml/2006/main">
-              <a:graphicData uri="http://schemas.openxmlformats.org/drawingml/2006/picture">
-                <pic:pic xmlns:pic="http://schemas.openxmlformats.org/drawingml/2006/picture">
-                  <pic:nvPicPr>
-                    <pic:cNvPr id="1144121923" name="Imagem 1" descr="Interface gráfica do usuário&#10;&#10;Descrição gerada automaticamente com confiança baixa"/>
-                    <pic:cNvPicPr/>
-                  </pic:nvPicPr>
-                  <pic:blipFill>
-                    <a:blip r:embed="rId10"/>
-                    <a:stretch>
-                      <a:fillRect/>
-                    </a:stretch>
-                  </pic:blipFill>
-                  <pic:spPr>
-                    <a:xfrm>
-                      <a:off x="0" y="0"/>
-                      <a:ext cx="2533650" cy="819150"/>
-                    </a:xfrm>
-                    <a:prstGeom prst="rect">
-                      <a:avLst/>
-                    </a:prstGeom>
-                  </pic:spPr>
-                </pic:pic>
-              </a:graphicData>
-            </a:graphic>
-          </wp:inline>
-        </w:drawing>
-      </w:r>
-    </w:p>
-    <w:p>
-      <w:r>
-        <w:rPr>
-          <w:noProof/>
-        </w:rPr>
-        <w:t>Acrescenta na tabela existente e substitui ela.</w:t>
-      </w:r>
-    </w:p>
-    <w:p/>
-    <w:p>
-      <w:r>
-        <w:rPr>
-          <w:noProof/>
-        </w:rPr>
-        <w:drawing>
-          <wp:inline distT="0" distB="0" distL="0" distR="0" wp14:anchorId="0C2CF7C3" wp14:editId="7D9EBF17">
-            <wp:extent cx="2562225" cy="1104900"/>
-            <wp:effectExtent l="0" t="0" r="9525" b="0"/>
-            <wp:docPr id="160120689" name="Imagem 1" descr="Interface gráfica do usuário, Texto, Aplicativo&#10;&#10;Descrição gerada automaticamente"/>
-            <wp:cNvGraphicFramePr>
-              <a:graphicFrameLocks xmlns:a="http://schemas.openxmlformats.org/drawingml/2006/main" noChangeAspect="1"/>
-            </wp:cNvGraphicFramePr>
-            <a:graphic xmlns:a="http://schemas.openxmlformats.org/drawingml/2006/main">
-              <a:graphicData uri="http://schemas.openxmlformats.org/drawingml/2006/picture">
-                <pic:pic xmlns:pic="http://schemas.openxmlformats.org/drawingml/2006/picture">
-                  <pic:nvPicPr>
-                    <pic:cNvPr id="160120689" name="Imagem 1" descr="Interface gráfica do usuário, Texto, Aplicativo&#10;&#10;Descrição gerada automaticamente"/>
-                    <pic:cNvPicPr/>
-                  </pic:nvPicPr>
-                  <pic:blipFill>
-                    <a:blip r:embed="rId11"/>
-                    <a:stretch>
-                      <a:fillRect/>
-                    </a:stretch>
-                  </pic:blipFill>
-                  <pic:spPr>
-                    <a:xfrm>
-                      <a:off x="0" y="0"/>
-                      <a:ext cx="2562225" cy="1104900"/>
-                    </a:xfrm>
-                    <a:prstGeom prst="rect">
-                      <a:avLst/>
-                    </a:prstGeom>
-                  </pic:spPr>
-                </pic:pic>
-              </a:graphicData>
-            </a:graphic>
-          </wp:inline>
-        </w:drawing>
-      </w:r>
-    </w:p>
-    <w:p>
-      <w:r>
-        <w:t>Cria uma nova tabela.</w:t>
-      </w:r>
-    </w:p>
-    <w:p/>
-    <w:p/>
     <w:sectPr>
       <w:pgSz w:w="11906" w:h="16838"/>
       <w:pgMar w:top="1417" w:right="1701" w:bottom="1417" w:left="1701" w:header="708" w:footer="708" w:gutter="0"/>
@@ -1242,7 +1099,6 @@
   <w:style w:type="character" w:default="1" w:styleId="Fontepargpadro">
     <w:name w:val="Default Paragraph Font"/>
     <w:uiPriority w:val="1"/>
-    <w:semiHidden/>
     <w:unhideWhenUsed/>
   </w:style>
   <w:style w:type="table" w:default="1" w:styleId="Tabelanormal">
@@ -1576,6 +1432,26 @@
 </file>
 
 <file path=customXml/item1.xml><?xml version="1.0" encoding="utf-8"?>
+<p:properties xmlns:p="http://schemas.microsoft.com/office/2006/metadata/properties" xmlns:xsi="http://www.w3.org/2001/XMLSchema-instance" xmlns:pc="http://schemas.microsoft.com/office/infopath/2007/PartnerControls">
+  <documentManagement>
+    <lcf76f155ced4ddcb4097134ff3c332f xmlns="851b35d3-0456-4d6a-bc2f-da927e91d158">
+      <Terms xmlns="http://schemas.microsoft.com/office/infopath/2007/PartnerControls"/>
+    </lcf76f155ced4ddcb4097134ff3c332f>
+    <TaxCatchAll xmlns="19483571-f922-4e8e-9c1c-26f0a2252132" xsi:nil="true"/>
+  </documentManagement>
+</p:properties>
+</file>
+
+<file path=customXml/item2.xml><?xml version="1.0" encoding="utf-8"?>
+<?mso-contentType ?>
+<FormTemplates xmlns="http://schemas.microsoft.com/sharepoint/v3/contenttype/forms">
+  <Display>DocumentLibraryForm</Display>
+  <Edit>DocumentLibraryForm</Edit>
+  <New>DocumentLibraryForm</New>
+</FormTemplates>
+</file>
+
+<file path=customXml/item3.xml><?xml version="1.0" encoding="utf-8"?>
 <ct:contentTypeSchema xmlns:ct="http://schemas.microsoft.com/office/2006/metadata/contentType" xmlns:ma="http://schemas.microsoft.com/office/2006/metadata/properties/metaAttributes" ct:_="" ma:_="" ma:contentTypeName="Document" ma:contentTypeID="0x01010001E48B58A68BE64E9120D347E3E06B3A" ma:contentTypeVersion="16" ma:contentTypeDescription="Create a new document." ma:contentTypeScope="" ma:versionID="521d280d5f85db8478d88c96e960a74d">
   <xsd:schema xmlns:xsd="http://www.w3.org/2001/XMLSchema" xmlns:xs="http://www.w3.org/2001/XMLSchema" xmlns:p="http://schemas.microsoft.com/office/2006/metadata/properties" xmlns:ns2="851b35d3-0456-4d6a-bc2f-da927e91d158" xmlns:ns3="19483571-f922-4e8e-9c1c-26f0a2252132" targetNamespace="http://schemas.microsoft.com/office/2006/metadata/properties" ma:root="true" ma:fieldsID="de0ecea43319d87aebf071435ed4a5d9" ns2:_="" ns3:_="">
     <xsd:import namespace="851b35d3-0456-4d6a-bc2f-da927e91d158"/>
@@ -1818,27 +1694,26 @@
 </ct:contentTypeSchema>
 </file>
 
-<file path=customXml/item2.xml><?xml version="1.0" encoding="utf-8"?>
-<?mso-contentType ?>
-<FormTemplates xmlns="http://schemas.microsoft.com/sharepoint/v3/contenttype/forms">
-  <Display>DocumentLibraryForm</Display>
-  <Edit>DocumentLibraryForm</Edit>
-  <New>DocumentLibraryForm</New>
-</FormTemplates>
+<file path=customXml/itemProps1.xml><?xml version="1.0" encoding="utf-8"?>
+<ds:datastoreItem xmlns:ds="http://schemas.openxmlformats.org/officeDocument/2006/customXml" ds:itemID="{8A792CEF-6154-4DFD-A9F3-6D9690FB9B6E}">
+  <ds:schemaRefs>
+    <ds:schemaRef ds:uri="http://schemas.microsoft.com/office/2006/metadata/properties"/>
+    <ds:schemaRef ds:uri="http://schemas.microsoft.com/office/infopath/2007/PartnerControls"/>
+    <ds:schemaRef ds:uri="851b35d3-0456-4d6a-bc2f-da927e91d158"/>
+    <ds:schemaRef ds:uri="19483571-f922-4e8e-9c1c-26f0a2252132"/>
+  </ds:schemaRefs>
+</ds:datastoreItem>
 </file>
 
-<file path=customXml/item3.xml><?xml version="1.0" encoding="utf-8"?>
-<p:properties xmlns:p="http://schemas.microsoft.com/office/2006/metadata/properties" xmlns:xsi="http://www.w3.org/2001/XMLSchema-instance" xmlns:pc="http://schemas.microsoft.com/office/infopath/2007/PartnerControls">
-  <documentManagement>
-    <lcf76f155ced4ddcb4097134ff3c332f xmlns="851b35d3-0456-4d6a-bc2f-da927e91d158">
-      <Terms xmlns="http://schemas.microsoft.com/office/infopath/2007/PartnerControls"/>
-    </lcf76f155ced4ddcb4097134ff3c332f>
-    <TaxCatchAll xmlns="19483571-f922-4e8e-9c1c-26f0a2252132" xsi:nil="true"/>
-  </documentManagement>
-</p:properties>
+<file path=customXml/itemProps2.xml><?xml version="1.0" encoding="utf-8"?>
+<ds:datastoreItem xmlns:ds="http://schemas.openxmlformats.org/officeDocument/2006/customXml" ds:itemID="{A5438629-C897-4759-B487-6E344F405D59}">
+  <ds:schemaRefs>
+    <ds:schemaRef ds:uri="http://schemas.microsoft.com/sharepoint/v3/contenttype/forms"/>
+  </ds:schemaRefs>
+</ds:datastoreItem>
 </file>
 
-<file path=customXml/itemProps1.xml><?xml version="1.0" encoding="utf-8"?>
+<file path=customXml/itemProps3.xml><?xml version="1.0" encoding="utf-8"?>
 <ds:datastoreItem xmlns:ds="http://schemas.openxmlformats.org/officeDocument/2006/customXml" ds:itemID="{3AC8873B-FB06-41A7-8EB9-B76AAE4039C5}">
   <ds:schemaRefs>
     <ds:schemaRef ds:uri="http://schemas.microsoft.com/office/2006/metadata/contentType"/>
@@ -1855,23 +1730,4 @@
     <ds:schemaRef ds:uri="http://schemas.microsoft.com/internal/obd"/>
   </ds:schemaRefs>
 </ds:datastoreItem>
-</file>
-
-<file path=customXml/itemProps2.xml><?xml version="1.0" encoding="utf-8"?>
-<ds:datastoreItem xmlns:ds="http://schemas.openxmlformats.org/officeDocument/2006/customXml" ds:itemID="{A5438629-C897-4759-B487-6E344F405D59}">
-  <ds:schemaRefs>
-    <ds:schemaRef ds:uri="http://schemas.microsoft.com/sharepoint/v3/contenttype/forms"/>
-  </ds:schemaRefs>
-</ds:datastoreItem>
-</file>
-
-<file path=customXml/itemProps3.xml><?xml version="1.0" encoding="utf-8"?>
-<ds:datastoreItem xmlns:ds="http://schemas.openxmlformats.org/officeDocument/2006/customXml" ds:itemID="{8A792CEF-6154-4DFD-A9F3-6D9690FB9B6E}">
-  <ds:schemaRefs>
-    <ds:schemaRef ds:uri="http://schemas.microsoft.com/office/2006/metadata/properties"/>
-    <ds:schemaRef ds:uri="http://schemas.microsoft.com/office/infopath/2007/PartnerControls"/>
-    <ds:schemaRef ds:uri="851b35d3-0456-4d6a-bc2f-da927e91d158"/>
-    <ds:schemaRef ds:uri="19483571-f922-4e8e-9c1c-26f0a2252132"/>
-  </ds:schemaRefs>
-</ds:datastoreItem>
 </file>
</xml_diff>